<commit_message>
add readmes and cleaning script
</commit_message>
<xml_diff>
--- a/Assignment2/docs/Unemployment_Inflation_Xsec_Analysis_DG.docx
+++ b/Assignment2/docs/Unemployment_Inflation_Xsec_Analysis_DG.docx
@@ -193,17 +193,19 @@
           <w:szCs w:val="20"/>
         </w:rPr>
       </w:pPr>
-      <w:r>
-        <w:rPr>
-          <w:rFonts w:ascii="Open Sans" w:hAnsi="Open Sans" w:cs="Open Sans"/>
-          <w:b/>
-          <w:bCs/>
-          <w:color w:val="FF0000"/>
-          <w:sz w:val="20"/>
-          <w:szCs w:val="20"/>
-        </w:rPr>
-        <w:t>Unemployment, total (% of total labor force) (modeled ILO estimate)</w:t>
-      </w:r>
+      <w:hyperlink r:id="rId6" w:history="1">
+        <w:r>
+          <w:rPr>
+            <w:rStyle w:val="Hyperlink"/>
+            <w:rFonts w:ascii="Open Sans" w:hAnsi="Open Sans" w:cs="Open Sans"/>
+            <w:b/>
+            <w:bCs/>
+            <w:sz w:val="20"/>
+            <w:szCs w:val="20"/>
+          </w:rPr>
+          <w:t>Unemployment, total (% of total labor force) (modeled ILO estimate)</w:t>
+        </w:r>
+      </w:hyperlink>
     </w:p>
     <w:p>
       <w:pPr>
@@ -301,14 +303,17 @@
           <w:szCs w:val="20"/>
         </w:rPr>
       </w:pPr>
-      <w:r>
-        <w:rPr>
-          <w:rFonts w:ascii="Open Sans" w:hAnsi="Open Sans" w:cs="Open Sans"/>
-          <w:sz w:val="20"/>
-          <w:szCs w:val="20"/>
-        </w:rPr>
-        <w:t>GDP growth (annual %)</w:t>
-      </w:r>
+      <w:hyperlink r:id="rId7" w:history="1">
+        <w:r>
+          <w:rPr>
+            <w:rStyle w:val="Hyperlink"/>
+            <w:rFonts w:ascii="Open Sans" w:hAnsi="Open Sans" w:cs="Open Sans"/>
+            <w:sz w:val="20"/>
+            <w:szCs w:val="20"/>
+          </w:rPr>
+          <w:t>GDP growth (annual %)</w:t>
+        </w:r>
+      </w:hyperlink>
     </w:p>
     <w:p>
       <w:pPr>
@@ -319,13 +324,46 @@
         </w:numPr>
         <w:spacing w:line="360" w:lineRule="auto"/>
         <w:rPr>
-          <w:rFonts w:ascii="Open Sans" w:hAnsi="Open Sans" w:cs="Open Sans"/>
-          <w:sz w:val="20"/>
-          <w:szCs w:val="20"/>
-        </w:rPr>
-      </w:pPr>
-      <w:r>
-        <w:rPr>
+          <w:rStyle w:val="Hyperlink"/>
+          <w:rFonts w:ascii="Open Sans" w:hAnsi="Open Sans" w:cs="Open Sans"/>
+          <w:sz w:val="20"/>
+          <w:szCs w:val="20"/>
+        </w:rPr>
+      </w:pPr>
+      <w:r>
+        <w:rPr>
+          <w:rFonts w:ascii="Open Sans" w:hAnsi="Open Sans" w:cs="Open Sans"/>
+          <w:sz w:val="20"/>
+          <w:szCs w:val="20"/>
+        </w:rPr>
+        <w:fldChar w:fldCharType="begin"/>
+      </w:r>
+      <w:r>
+        <w:rPr>
+          <w:rFonts w:ascii="Open Sans" w:hAnsi="Open Sans" w:cs="Open Sans"/>
+          <w:sz w:val="20"/>
+          <w:szCs w:val="20"/>
+        </w:rPr>
+        <w:instrText>HYPERLINK "https://data.worldbank.org/indicator/NE.CON.GOVT.ZS"</w:instrText>
+      </w:r>
+      <w:r>
+        <w:rPr>
+          <w:rFonts w:ascii="Open Sans" w:hAnsi="Open Sans" w:cs="Open Sans"/>
+          <w:sz w:val="20"/>
+          <w:szCs w:val="20"/>
+        </w:rPr>
+      </w:r>
+      <w:r>
+        <w:rPr>
+          <w:rFonts w:ascii="Open Sans" w:hAnsi="Open Sans" w:cs="Open Sans"/>
+          <w:sz w:val="20"/>
+          <w:szCs w:val="20"/>
+        </w:rPr>
+        <w:fldChar w:fldCharType="separate"/>
+      </w:r>
+      <w:r>
+        <w:rPr>
+          <w:rStyle w:val="Hyperlink"/>
           <w:rFonts w:ascii="Open Sans" w:hAnsi="Open Sans" w:cs="Open Sans"/>
           <w:sz w:val="20"/>
           <w:szCs w:val="20"/>
@@ -353,14 +391,24 @@
       <w:r>
         <w:rPr>
           <w:rFonts w:ascii="Open Sans" w:hAnsi="Open Sans" w:cs="Open Sans"/>
-          <w:b/>
-          <w:bCs/>
-          <w:color w:val="FF0000"/>
-          <w:sz w:val="20"/>
-          <w:szCs w:val="20"/>
-        </w:rPr>
-        <w:t>Inflation, GDP deflator (annual %)</w:t>
-      </w:r>
+          <w:sz w:val="20"/>
+          <w:szCs w:val="20"/>
+        </w:rPr>
+        <w:fldChar w:fldCharType="end"/>
+      </w:r>
+      <w:hyperlink r:id="rId8" w:history="1">
+        <w:r>
+          <w:rPr>
+            <w:rStyle w:val="Hyperlink"/>
+            <w:rFonts w:ascii="Open Sans" w:hAnsi="Open Sans" w:cs="Open Sans"/>
+            <w:b/>
+            <w:bCs/>
+            <w:sz w:val="20"/>
+            <w:szCs w:val="20"/>
+          </w:rPr>
+          <w:t>Inflation, GDP deflator (annual %)</w:t>
+        </w:r>
+      </w:hyperlink>
     </w:p>
     <w:p>
       <w:pPr>
@@ -376,14 +424,17 @@
           <w:szCs w:val="20"/>
         </w:rPr>
       </w:pPr>
-      <w:r>
-        <w:rPr>
-          <w:rFonts w:ascii="Open Sans" w:hAnsi="Open Sans" w:cs="Open Sans"/>
-          <w:sz w:val="20"/>
-          <w:szCs w:val="20"/>
-        </w:rPr>
-        <w:t>Broad money (% of GDP)</w:t>
-      </w:r>
+      <w:hyperlink r:id="rId9" w:history="1">
+        <w:r>
+          <w:rPr>
+            <w:rStyle w:val="Hyperlink"/>
+            <w:rFonts w:ascii="Open Sans" w:hAnsi="Open Sans" w:cs="Open Sans"/>
+            <w:sz w:val="20"/>
+            <w:szCs w:val="20"/>
+          </w:rPr>
+          <w:t>Broad money (% of GDP)</w:t>
+        </w:r>
+      </w:hyperlink>
     </w:p>
     <w:p>
       <w:pPr>
@@ -399,14 +450,17 @@
           <w:szCs w:val="20"/>
         </w:rPr>
       </w:pPr>
-      <w:r>
-        <w:rPr>
-          <w:rFonts w:ascii="Open Sans" w:hAnsi="Open Sans" w:cs="Open Sans"/>
-          <w:sz w:val="20"/>
-          <w:szCs w:val="20"/>
-        </w:rPr>
-        <w:t>Gross savings (% of GDP)</w:t>
-      </w:r>
+      <w:hyperlink r:id="rId10" w:history="1">
+        <w:r>
+          <w:rPr>
+            <w:rStyle w:val="Hyperlink"/>
+            <w:rFonts w:ascii="Open Sans" w:hAnsi="Open Sans" w:cs="Open Sans"/>
+            <w:sz w:val="20"/>
+            <w:szCs w:val="20"/>
+          </w:rPr>
+          <w:t>Gross savings (% of GDP)</w:t>
+        </w:r>
+      </w:hyperlink>
     </w:p>
     <w:p>
       <w:pPr>
@@ -436,7 +490,7 @@
                     <pic:cNvPicPr/>
                   </pic:nvPicPr>
                   <pic:blipFill>
-                    <a:blip r:embed="rId6"/>
+                    <a:blip r:embed="rId11"/>
                     <a:stretch>
                       <a:fillRect/>
                     </a:stretch>

</xml_diff>